<commit_message>
add var cor to generated doc
</commit_message>
<xml_diff>
--- a/3---Rapport.docx
+++ b/3---Rapport.docx
@@ -575,13 +575,173 @@
     </w:p>
     <w:p>
       <w:pPr>
+        <w:pStyle w:val="Heading2"/>
+      </w:pPr>
+      <w:bookmarkStart w:id="27" w:name="variance-pour-uniquement-2-colonnes"/>
+      <w:r>
+        <w:t xml:space="preserve">Variance (pour uniquement 2 colonnes)</w:t>
+      </w:r>
+      <w:bookmarkEnd w:id="27"/>
+    </w:p>
+    <w:p>
+      <w:pPr>
+        <w:pStyle w:val="SourceCode"/>
+      </w:pPr>
+      <w:r>
+        <w:rPr>
+          <w:rStyle w:val="KeywordTok"/>
+        </w:rPr>
+        <w:t xml:space="preserve">var</w:t>
+      </w:r>
+      <w:r>
+        <w:rPr>
+          <w:rStyle w:val="NormalTok"/>
+        </w:rPr>
+        <w:t xml:space="preserve">(x_matrix[,</w:t>
+      </w:r>
+      <w:r>
+        <w:rPr>
+          <w:rStyle w:val="DecValTok"/>
+        </w:rPr>
+        <w:t xml:space="preserve">1</w:t>
+      </w:r>
+      <w:r>
+        <w:rPr>
+          <w:rStyle w:val="OperatorTok"/>
+        </w:rPr>
+        <w:t xml:space="preserve">:</w:t>
+      </w:r>
+      <w:r>
+        <w:rPr>
+          <w:rStyle w:val="DecValTok"/>
+        </w:rPr>
+        <w:t xml:space="preserve">2</w:t>
+      </w:r>
+      <w:r>
+        <w:rPr>
+          <w:rStyle w:val="NormalTok"/>
+        </w:rPr>
+        <w:t xml:space="preserve">]);</w:t>
+      </w:r>
+    </w:p>
+    <w:p>
+      <w:pPr>
+        <w:pStyle w:val="SourceCode"/>
+      </w:pPr>
+      <w:r>
+        <w:rPr>
+          <w:rStyle w:val="VerbatimChar"/>
+        </w:rPr>
+        <w:t xml:space="preserve">##                 X971.Guadeloupe X972.Martinique</w:t>
+      </w:r>
+      <w:r>
+        <w:br/>
+      </w:r>
+      <w:r>
+        <w:rPr>
+          <w:rStyle w:val="VerbatimChar"/>
+        </w:rPr>
+        <w:t xml:space="preserve">## X971.Guadeloupe       185185011       147139734</w:t>
+      </w:r>
+      <w:r>
+        <w:br/>
+      </w:r>
+      <w:r>
+        <w:rPr>
+          <w:rStyle w:val="VerbatimChar"/>
+        </w:rPr>
+        <w:t xml:space="preserve">## X972.Martinique       147139734       127959409</w:t>
+      </w:r>
+    </w:p>
+    <w:p>
+      <w:pPr>
+        <w:pStyle w:val="Heading2"/>
+      </w:pPr>
+      <w:bookmarkStart w:id="28" w:name="correlation-pour-uniquement-2-colonnes"/>
+      <w:r>
+        <w:t xml:space="preserve">Correlation (pour uniquement 2 colonnes)</w:t>
+      </w:r>
+      <w:bookmarkEnd w:id="28"/>
+    </w:p>
+    <w:p>
+      <w:pPr>
+        <w:pStyle w:val="SourceCode"/>
+      </w:pPr>
+      <w:r>
+        <w:rPr>
+          <w:rStyle w:val="KeywordTok"/>
+        </w:rPr>
+        <w:t xml:space="preserve">cor</w:t>
+      </w:r>
+      <w:r>
+        <w:rPr>
+          <w:rStyle w:val="NormalTok"/>
+        </w:rPr>
+        <w:t xml:space="preserve">(x_matrix[,</w:t>
+      </w:r>
+      <w:r>
+        <w:rPr>
+          <w:rStyle w:val="DecValTok"/>
+        </w:rPr>
+        <w:t xml:space="preserve">1</w:t>
+      </w:r>
+      <w:r>
+        <w:rPr>
+          <w:rStyle w:val="OperatorTok"/>
+        </w:rPr>
+        <w:t xml:space="preserve">:</w:t>
+      </w:r>
+      <w:r>
+        <w:rPr>
+          <w:rStyle w:val="DecValTok"/>
+        </w:rPr>
+        <w:t xml:space="preserve">2</w:t>
+      </w:r>
+      <w:r>
+        <w:rPr>
+          <w:rStyle w:val="NormalTok"/>
+        </w:rPr>
+        <w:t xml:space="preserve">])</w:t>
+      </w:r>
+    </w:p>
+    <w:p>
+      <w:pPr>
+        <w:pStyle w:val="SourceCode"/>
+      </w:pPr>
+      <w:r>
+        <w:rPr>
+          <w:rStyle w:val="VerbatimChar"/>
+        </w:rPr>
+        <w:t xml:space="preserve">##                 X971.Guadeloupe X972.Martinique</w:t>
+      </w:r>
+      <w:r>
+        <w:br/>
+      </w:r>
+      <w:r>
+        <w:rPr>
+          <w:rStyle w:val="VerbatimChar"/>
+        </w:rPr>
+        <w:t xml:space="preserve">## X971.Guadeloupe       1.0000000       0.9558526</w:t>
+      </w:r>
+      <w:r>
+        <w:br/>
+      </w:r>
+      <w:r>
+        <w:rPr>
+          <w:rStyle w:val="VerbatimChar"/>
+        </w:rPr>
+        <w:t xml:space="preserve">## X972.Martinique       0.9558526       1.0000000</w:t>
+      </w:r>
+    </w:p>
+    <w:p>
+      <w:pPr>
         <w:pStyle w:val="Heading1"/>
       </w:pPr>
-      <w:bookmarkStart w:id="27" w:name="données-centrées-réduites"/>
+      <w:bookmarkStart w:id="29" w:name="données-centrées-réduites"/>
       <w:r>
         <w:t xml:space="preserve">Données centrées réduites</w:t>
       </w:r>
-      <w:bookmarkEnd w:id="27"/>
+      <w:bookmarkEnd w:id="29"/>
     </w:p>
     <w:p>
       <w:pPr>
@@ -640,21 +800,21 @@
       <w:pPr>
         <w:pStyle w:val="Heading1"/>
       </w:pPr>
-      <w:bookmarkStart w:id="28" w:name="analyse-en-composante-principale"/>
+      <w:bookmarkStart w:id="30" w:name="analyse-en-composante-principale"/>
       <w:r>
         <w:t xml:space="preserve">Analyse en composante principale</w:t>
       </w:r>
-      <w:bookmarkEnd w:id="28"/>
+      <w:bookmarkEnd w:id="30"/>
     </w:p>
     <w:p>
       <w:pPr>
         <w:pStyle w:val="Heading2"/>
       </w:pPr>
-      <w:bookmarkStart w:id="29" w:name="valeurs-propres"/>
+      <w:bookmarkStart w:id="31" w:name="valeurs-propres"/>
       <w:r>
         <w:t xml:space="preserve">Valeurs propres</w:t>
       </w:r>
-      <w:bookmarkEnd w:id="29"/>
+      <w:bookmarkEnd w:id="31"/>
     </w:p>
     <w:p>
       <w:pPr>
@@ -767,11 +927,11 @@
       <w:pPr>
         <w:pStyle w:val="Heading2"/>
       </w:pPr>
-      <w:bookmarkStart w:id="30" w:name="Xfadecb334519a56692e19c9a554a38bec5c332b"/>
+      <w:bookmarkStart w:id="32" w:name="Xfadecb334519a56692e19c9a554a38bec5c332b"/>
       <w:r>
         <w:t xml:space="preserve">Graphique des valeurs propres (éboulis et coude)</w:t>
       </w:r>
-      <w:bookmarkEnd w:id="30"/>
+      <w:bookmarkEnd w:id="32"/>
     </w:p>
     <w:p>
       <w:pPr>
@@ -852,13 +1012,13 @@
               <a:graphicData uri="http://schemas.openxmlformats.org/drawingml/2006/picture">
                 <pic:pic>
                   <pic:nvPicPr>
-                    <pic:cNvPr descr="/Users/thomaslacaze/Nextcloud/Efrei/S6/Analyse%20de%20données/Exercices/Projet/3---Rapport_files/figure-docx/unnamed-chunk-9-1.png" id="0" name="Picture"/>
+                    <pic:cNvPr descr="/Users/thomaslacaze/Nextcloud/Efrei/S6/Analyse%20de%20données/Exercices/Projet/3---Rapport_files/figure-docx/unnamed-chunk-11-1.png" id="0" name="Picture"/>
                     <pic:cNvPicPr>
                       <a:picLocks noChangeArrowheads="1" noChangeAspect="1"/>
                     </pic:cNvPicPr>
                   </pic:nvPicPr>
                   <pic:blipFill>
-                    <a:blip r:embed="rId31"/>
+                    <a:blip r:embed="rId33"/>
                     <a:stretch>
                       <a:fillRect/>
                     </a:stretch>
@@ -889,11 +1049,11 @@
       <w:pPr>
         <w:pStyle w:val="Heading2"/>
       </w:pPr>
-      <w:bookmarkStart w:id="32" w:name="composantes-principales"/>
+      <w:bookmarkStart w:id="34" w:name="composantes-principales"/>
       <w:r>
         <w:t xml:space="preserve">Composantes principales</w:t>
       </w:r>
-      <w:bookmarkEnd w:id="32"/>
+      <w:bookmarkEnd w:id="34"/>
     </w:p>
     <w:p>
       <w:pPr>
@@ -1030,11 +1190,11 @@
       <w:pPr>
         <w:pStyle w:val="Heading2"/>
       </w:pPr>
-      <w:bookmarkStart w:id="33" w:name="cercle-de-correlation"/>
+      <w:bookmarkStart w:id="35" w:name="cercle-de-correlation"/>
       <w:r>
         <w:t xml:space="preserve">Cercle de correlation</w:t>
       </w:r>
-      <w:bookmarkEnd w:id="33"/>
+      <w:bookmarkEnd w:id="35"/>
     </w:p>
     <w:p>
       <w:pPr>
@@ -1375,13 +1535,13 @@
               <a:graphicData uri="http://schemas.openxmlformats.org/drawingml/2006/picture">
                 <pic:pic>
                   <pic:nvPicPr>
-                    <pic:cNvPr descr="/Users/thomaslacaze/Nextcloud/Efrei/S6/Analyse%20de%20données/Exercices/Projet/3---Rapport_files/figure-docx/unnamed-chunk-11-1.png" id="0" name="Picture"/>
+                    <pic:cNvPr descr="/Users/thomaslacaze/Nextcloud/Efrei/S6/Analyse%20de%20données/Exercices/Projet/3---Rapport_files/figure-docx/unnamed-chunk-13-1.png" id="0" name="Picture"/>
                     <pic:cNvPicPr>
                       <a:picLocks noChangeArrowheads="1" noChangeAspect="1"/>
                     </pic:cNvPicPr>
                   </pic:nvPicPr>
                   <pic:blipFill>
-                    <a:blip r:embed="rId34"/>
+                    <a:blip r:embed="rId36"/>
                     <a:stretch>
                       <a:fillRect/>
                     </a:stretch>
@@ -1412,11 +1572,11 @@
       <w:pPr>
         <w:pStyle w:val="Heading2"/>
       </w:pPr>
-      <w:bookmarkStart w:id="35" w:name="graphe-2d"/>
+      <w:bookmarkStart w:id="37" w:name="graphe-2d"/>
       <w:r>
         <w:t xml:space="preserve">Graphe 2D</w:t>
       </w:r>
-      <w:bookmarkEnd w:id="35"/>
+      <w:bookmarkEnd w:id="37"/>
     </w:p>
     <w:p>
       <w:pPr>
@@ -1599,13 +1759,13 @@
               <a:graphicData uri="http://schemas.openxmlformats.org/drawingml/2006/picture">
                 <pic:pic>
                   <pic:nvPicPr>
-                    <pic:cNvPr descr="/Users/thomaslacaze/Nextcloud/Efrei/S6/Analyse%20de%20données/Exercices/Projet/3---Rapport_files/figure-docx/unnamed-chunk-12-1.png" id="0" name="Picture"/>
+                    <pic:cNvPr descr="/Users/thomaslacaze/Nextcloud/Efrei/S6/Analyse%20de%20données/Exercices/Projet/3---Rapport_files/figure-docx/unnamed-chunk-14-1.png" id="0" name="Picture"/>
                     <pic:cNvPicPr>
                       <a:picLocks noChangeArrowheads="1" noChangeAspect="1"/>
                     </pic:cNvPicPr>
                   </pic:nvPicPr>
                   <pic:blipFill>
-                    <a:blip r:embed="rId36"/>
+                    <a:blip r:embed="rId38"/>
                     <a:stretch>
                       <a:fillRect/>
                     </a:stretch>

</xml_diff>